<commit_message>
Deixando atividades em dia
</commit_message>
<xml_diff>
--- a/Auto-avaliação/Tabela de avaliação do Marcelo - 7 a 12.docx
+++ b/Auto-avaliação/Tabela de avaliação do Marcelo - 7 a 12.docx
@@ -1113,7 +1113,6 @@
                 <w:spacing w:val="0"/>
                 <w:position w:val="0"/>
                 <w:sz w:val="22"/>
-                <w:shd w:fill="auto" w:val="clear"/>
               </w:rPr>
             </w:pPr>
             <w:r>
@@ -1156,7 +1155,6 @@
                 <w:spacing w:val="0"/>
                 <w:position w:val="0"/>
                 <w:sz w:val="22"/>
-                <w:shd w:fill="auto" w:val="clear"/>
               </w:rPr>
             </w:pPr>
             <w:r>
@@ -1199,7 +1197,6 @@
                 <w:spacing w:val="0"/>
                 <w:position w:val="0"/>
                 <w:sz w:val="22"/>
-                <w:shd w:fill="auto" w:val="clear"/>
               </w:rPr>
             </w:pPr>
             <w:r>
@@ -1242,7 +1239,6 @@
                 <w:spacing w:val="0"/>
                 <w:position w:val="0"/>
                 <w:sz w:val="22"/>
-                <w:shd w:fill="auto" w:val="clear"/>
               </w:rPr>
             </w:pPr>
             <w:r>
@@ -1285,7 +1281,6 @@
                 <w:spacing w:val="0"/>
                 <w:position w:val="0"/>
                 <w:sz w:val="22"/>
-                <w:shd w:fill="auto" w:val="clear"/>
               </w:rPr>
             </w:pPr>
             <w:r>
@@ -1328,7 +1323,6 @@
                 <w:spacing w:val="0"/>
                 <w:position w:val="0"/>
                 <w:sz w:val="22"/>
-                <w:shd w:fill="auto" w:val="clear"/>
               </w:rPr>
             </w:pPr>
             <w:r>
@@ -1371,7 +1365,6 @@
                 <w:spacing w:val="0"/>
                 <w:position w:val="0"/>
                 <w:sz w:val="22"/>
-                <w:shd w:fill="auto" w:val="clear"/>
               </w:rPr>
             </w:pPr>
             <w:r>
@@ -1414,7 +1407,6 @@
                 <w:spacing w:val="0"/>
                 <w:position w:val="0"/>
                 <w:sz w:val="22"/>
-                <w:shd w:fill="auto" w:val="clear"/>
               </w:rPr>
             </w:pPr>
             <w:r>
@@ -1457,7 +1449,6 @@
                 <w:spacing w:val="0"/>
                 <w:position w:val="0"/>
                 <w:sz w:val="22"/>
-                <w:shd w:fill="auto" w:val="clear"/>
               </w:rPr>
             </w:pPr>
             <w:r>
@@ -1500,7 +1491,6 @@
                 <w:spacing w:val="0"/>
                 <w:position w:val="0"/>
                 <w:sz w:val="22"/>
-                <w:shd w:fill="auto" w:val="clear"/>
               </w:rPr>
             </w:pPr>
             <w:r>
@@ -1593,6 +1583,847 @@
                 <w:shd w:fill="auto" w:val="clear"/>
               </w:rPr>
             </w:pPr>
+            <w:r>
+              <w:rPr>
+                <w:rFonts w:ascii="Calibri" w:hAnsi="Calibri" w:cs="Calibri" w:eastAsia="Calibri"/>
+                <w:color w:val="auto"/>
+                <w:spacing w:val="0"/>
+                <w:position w:val="0"/>
+                <w:sz w:val="22"/>
+                <w:shd w:fill="auto" w:val="clear"/>
+              </w:rPr>
+              <w:t xml:space="preserve">VERDE</w:t>
+            </w:r>
+          </w:p>
+        </w:tc>
+        <w:tc>
+          <w:tcPr>
+            <w:tcW w:w="850" w:type="dxa"/>
+            <w:tcBorders>
+              <w:top w:val="single" w:color="000000" w:sz="8"/>
+              <w:left w:val="single" w:color="000000" w:sz="8"/>
+              <w:bottom w:val="single" w:color="000000" w:sz="8"/>
+              <w:right w:val="single" w:color="000000" w:sz="8"/>
+            </w:tcBorders>
+            <w:shd w:color="auto" w:fill="efefef" w:val="clear"/>
+            <w:tcMar>
+              <w:left w:w="100" w:type="dxa"/>
+              <w:right w:w="100" w:type="dxa"/>
+            </w:tcMar>
+            <w:vAlign w:val="center"/>
+          </w:tcPr>
+          <w:p>
+            <w:pPr>
+              <w:spacing w:before="0" w:after="0" w:line="240"/>
+              <w:ind w:right="0" w:left="0" w:firstLine="0"/>
+              <w:jc w:val="center"/>
+              <w:rPr>
+                <w:rFonts w:ascii="Calibri" w:hAnsi="Calibri" w:cs="Calibri" w:eastAsia="Calibri"/>
+                <w:color w:val="auto"/>
+                <w:spacing w:val="0"/>
+                <w:position w:val="0"/>
+                <w:sz w:val="22"/>
+                <w:shd w:fill="auto" w:val="clear"/>
+              </w:rPr>
+            </w:pPr>
+            <w:r>
+              <w:rPr>
+                <w:rFonts w:ascii="Calibri" w:hAnsi="Calibri" w:cs="Calibri" w:eastAsia="Calibri"/>
+                <w:color w:val="auto"/>
+                <w:spacing w:val="0"/>
+                <w:position w:val="0"/>
+                <w:sz w:val="22"/>
+                <w:shd w:fill="auto" w:val="clear"/>
+              </w:rPr>
+              <w:t xml:space="preserve">VERDE</w:t>
+            </w:r>
+          </w:p>
+        </w:tc>
+        <w:tc>
+          <w:tcPr>
+            <w:tcW w:w="851" w:type="dxa"/>
+            <w:tcBorders>
+              <w:top w:val="single" w:color="000000" w:sz="8"/>
+              <w:left w:val="single" w:color="000000" w:sz="8"/>
+              <w:bottom w:val="single" w:color="000000" w:sz="8"/>
+              <w:right w:val="single" w:color="000000" w:sz="8"/>
+            </w:tcBorders>
+            <w:shd w:color="auto" w:fill="efefef" w:val="clear"/>
+            <w:tcMar>
+              <w:left w:w="100" w:type="dxa"/>
+              <w:right w:w="100" w:type="dxa"/>
+            </w:tcMar>
+            <w:vAlign w:val="center"/>
+          </w:tcPr>
+          <w:p>
+            <w:pPr>
+              <w:spacing w:before="0" w:after="0" w:line="240"/>
+              <w:ind w:right="0" w:left="0" w:firstLine="0"/>
+              <w:jc w:val="center"/>
+              <w:rPr>
+                <w:color w:val="auto"/>
+                <w:spacing w:val="0"/>
+                <w:position w:val="0"/>
+              </w:rPr>
+            </w:pPr>
+            <w:r>
+              <w:rPr>
+                <w:rFonts w:ascii="Arial" w:hAnsi="Arial" w:cs="Arial" w:eastAsia="Arial"/>
+                <w:color w:val="auto"/>
+                <w:spacing w:val="0"/>
+                <w:position w:val="0"/>
+                <w:sz w:val="18"/>
+                <w:shd w:fill="auto" w:val="clear"/>
+              </w:rPr>
+              <w:t xml:space="preserve">AZUL</w:t>
+            </w:r>
+          </w:p>
+        </w:tc>
+        <w:tc>
+          <w:tcPr>
+            <w:tcW w:w="871" w:type="dxa"/>
+            <w:tcBorders>
+              <w:top w:val="single" w:color="000000" w:sz="8"/>
+              <w:left w:val="single" w:color="000000" w:sz="8"/>
+              <w:bottom w:val="single" w:color="000000" w:sz="8"/>
+              <w:right w:val="single" w:color="000000" w:sz="8"/>
+            </w:tcBorders>
+            <w:shd w:color="auto" w:fill="efefef" w:val="clear"/>
+            <w:tcMar>
+              <w:left w:w="100" w:type="dxa"/>
+              <w:right w:w="100" w:type="dxa"/>
+            </w:tcMar>
+            <w:vAlign w:val="center"/>
+          </w:tcPr>
+          <w:p>
+            <w:pPr>
+              <w:spacing w:before="0" w:after="0" w:line="240"/>
+              <w:ind w:right="0" w:left="0" w:firstLine="0"/>
+              <w:jc w:val="center"/>
+              <w:rPr>
+                <w:rFonts w:ascii="Calibri" w:hAnsi="Calibri" w:cs="Calibri" w:eastAsia="Calibri"/>
+                <w:color w:val="auto"/>
+                <w:spacing w:val="0"/>
+                <w:position w:val="0"/>
+                <w:sz w:val="22"/>
+                <w:shd w:fill="auto" w:val="clear"/>
+              </w:rPr>
+            </w:pPr>
+            <w:r>
+              <w:rPr>
+                <w:rFonts w:ascii="Calibri" w:hAnsi="Calibri" w:cs="Calibri" w:eastAsia="Calibri"/>
+                <w:color w:val="auto"/>
+                <w:spacing w:val="0"/>
+                <w:position w:val="0"/>
+                <w:sz w:val="22"/>
+                <w:shd w:fill="auto" w:val="clear"/>
+              </w:rPr>
+              <w:t xml:space="preserve">AZUL</w:t>
+            </w:r>
+          </w:p>
+        </w:tc>
+        <w:tc>
+          <w:tcPr>
+            <w:tcW w:w="841" w:type="dxa"/>
+            <w:tcBorders>
+              <w:top w:val="single" w:color="000000" w:sz="8"/>
+              <w:left w:val="single" w:color="000000" w:sz="8"/>
+              <w:bottom w:val="single" w:color="000000" w:sz="8"/>
+              <w:right w:val="single" w:color="000000" w:sz="8"/>
+            </w:tcBorders>
+            <w:shd w:color="auto" w:fill="efefef" w:val="clear"/>
+            <w:tcMar>
+              <w:left w:w="100" w:type="dxa"/>
+              <w:right w:w="100" w:type="dxa"/>
+            </w:tcMar>
+            <w:vAlign w:val="center"/>
+          </w:tcPr>
+          <w:p>
+            <w:pPr>
+              <w:spacing w:before="0" w:after="0" w:line="240"/>
+              <w:ind w:right="0" w:left="0" w:firstLine="0"/>
+              <w:jc w:val="center"/>
+              <w:rPr>
+                <w:rFonts w:ascii="Calibri" w:hAnsi="Calibri" w:cs="Calibri" w:eastAsia="Calibri"/>
+                <w:color w:val="auto"/>
+                <w:spacing w:val="0"/>
+                <w:position w:val="0"/>
+                <w:sz w:val="22"/>
+                <w:shd w:fill="auto" w:val="clear"/>
+              </w:rPr>
+            </w:pPr>
+            <w:r>
+              <w:rPr>
+                <w:rFonts w:ascii="Calibri" w:hAnsi="Calibri" w:cs="Calibri" w:eastAsia="Calibri"/>
+                <w:color w:val="auto"/>
+                <w:spacing w:val="0"/>
+                <w:position w:val="0"/>
+                <w:sz w:val="22"/>
+                <w:shd w:fill="auto" w:val="clear"/>
+              </w:rPr>
+              <w:t xml:space="preserve">VERDE</w:t>
+            </w:r>
+          </w:p>
+        </w:tc>
+        <w:tc>
+          <w:tcPr>
+            <w:tcW w:w="851" w:type="dxa"/>
+            <w:tcBorders>
+              <w:top w:val="single" w:color="000000" w:sz="8"/>
+              <w:left w:val="single" w:color="000000" w:sz="8"/>
+              <w:bottom w:val="single" w:color="000000" w:sz="8"/>
+              <w:right w:val="single" w:color="000000" w:sz="8"/>
+            </w:tcBorders>
+            <w:shd w:color="auto" w:fill="efefef" w:val="clear"/>
+            <w:tcMar>
+              <w:left w:w="100" w:type="dxa"/>
+              <w:right w:w="100" w:type="dxa"/>
+            </w:tcMar>
+            <w:vAlign w:val="center"/>
+          </w:tcPr>
+          <w:p>
+            <w:pPr>
+              <w:spacing w:before="0" w:after="0" w:line="240"/>
+              <w:ind w:right="0" w:left="0" w:firstLine="0"/>
+              <w:jc w:val="center"/>
+              <w:rPr>
+                <w:rFonts w:ascii="Calibri" w:hAnsi="Calibri" w:cs="Calibri" w:eastAsia="Calibri"/>
+                <w:color w:val="auto"/>
+                <w:spacing w:val="0"/>
+                <w:position w:val="0"/>
+                <w:sz w:val="22"/>
+                <w:shd w:fill="auto" w:val="clear"/>
+              </w:rPr>
+            </w:pPr>
+            <w:r>
+              <w:rPr>
+                <w:rFonts w:ascii="Calibri" w:hAnsi="Calibri" w:cs="Calibri" w:eastAsia="Calibri"/>
+                <w:color w:val="auto"/>
+                <w:spacing w:val="0"/>
+                <w:position w:val="0"/>
+                <w:sz w:val="22"/>
+                <w:shd w:fill="auto" w:val="clear"/>
+              </w:rPr>
+              <w:t xml:space="preserve">VERDE</w:t>
+            </w:r>
+          </w:p>
+        </w:tc>
+        <w:tc>
+          <w:tcPr>
+            <w:tcW w:w="851" w:type="dxa"/>
+            <w:tcBorders>
+              <w:top w:val="single" w:color="000000" w:sz="8"/>
+              <w:left w:val="single" w:color="000000" w:sz="8"/>
+              <w:bottom w:val="single" w:color="000000" w:sz="8"/>
+              <w:right w:val="single" w:color="000000" w:sz="8"/>
+            </w:tcBorders>
+            <w:shd w:color="auto" w:fill="efefef" w:val="clear"/>
+            <w:tcMar>
+              <w:left w:w="100" w:type="dxa"/>
+              <w:right w:w="100" w:type="dxa"/>
+            </w:tcMar>
+            <w:vAlign w:val="center"/>
+          </w:tcPr>
+          <w:p>
+            <w:pPr>
+              <w:spacing w:before="0" w:after="0" w:line="240"/>
+              <w:ind w:right="0" w:left="0" w:firstLine="0"/>
+              <w:jc w:val="center"/>
+              <w:rPr>
+                <w:rFonts w:ascii="Calibri" w:hAnsi="Calibri" w:cs="Calibri" w:eastAsia="Calibri"/>
+                <w:color w:val="auto"/>
+                <w:spacing w:val="0"/>
+                <w:position w:val="0"/>
+                <w:sz w:val="22"/>
+                <w:shd w:fill="auto" w:val="clear"/>
+              </w:rPr>
+            </w:pPr>
+            <w:r>
+              <w:rPr>
+                <w:rFonts w:ascii="Calibri" w:hAnsi="Calibri" w:cs="Calibri" w:eastAsia="Calibri"/>
+                <w:color w:val="auto"/>
+                <w:spacing w:val="0"/>
+                <w:position w:val="0"/>
+                <w:sz w:val="22"/>
+                <w:shd w:fill="auto" w:val="clear"/>
+              </w:rPr>
+              <w:t xml:space="preserve">VERDE</w:t>
+            </w:r>
+          </w:p>
+        </w:tc>
+        <w:tc>
+          <w:tcPr>
+            <w:tcW w:w="851" w:type="dxa"/>
+            <w:tcBorders>
+              <w:top w:val="single" w:color="000000" w:sz="8"/>
+              <w:left w:val="single" w:color="000000" w:sz="8"/>
+              <w:bottom w:val="single" w:color="000000" w:sz="8"/>
+              <w:right w:val="single" w:color="000000" w:sz="8"/>
+            </w:tcBorders>
+            <w:shd w:color="auto" w:fill="efefef" w:val="clear"/>
+            <w:tcMar>
+              <w:left w:w="100" w:type="dxa"/>
+              <w:right w:w="100" w:type="dxa"/>
+            </w:tcMar>
+            <w:vAlign w:val="center"/>
+          </w:tcPr>
+          <w:p>
+            <w:pPr>
+              <w:spacing w:before="0" w:after="0" w:line="240"/>
+              <w:ind w:right="0" w:left="0" w:firstLine="0"/>
+              <w:jc w:val="center"/>
+              <w:rPr>
+                <w:rFonts w:ascii="Calibri" w:hAnsi="Calibri" w:cs="Calibri" w:eastAsia="Calibri"/>
+                <w:color w:val="auto"/>
+                <w:spacing w:val="0"/>
+                <w:position w:val="0"/>
+                <w:sz w:val="22"/>
+                <w:shd w:fill="auto" w:val="clear"/>
+              </w:rPr>
+            </w:pPr>
+            <w:r>
+              <w:rPr>
+                <w:rFonts w:ascii="Calibri" w:hAnsi="Calibri" w:cs="Calibri" w:eastAsia="Calibri"/>
+                <w:color w:val="auto"/>
+                <w:spacing w:val="0"/>
+                <w:position w:val="0"/>
+                <w:sz w:val="22"/>
+                <w:shd w:fill="auto" w:val="clear"/>
+              </w:rPr>
+              <w:t xml:space="preserve">AMARELO</w:t>
+            </w:r>
+          </w:p>
+        </w:tc>
+        <w:tc>
+          <w:tcPr>
+            <w:tcW w:w="851" w:type="dxa"/>
+            <w:tcBorders>
+              <w:top w:val="single" w:color="000000" w:sz="8"/>
+              <w:left w:val="single" w:color="000000" w:sz="8"/>
+              <w:bottom w:val="single" w:color="000000" w:sz="8"/>
+              <w:right w:val="single" w:color="000000" w:sz="8"/>
+            </w:tcBorders>
+            <w:shd w:color="auto" w:fill="efefef" w:val="clear"/>
+            <w:tcMar>
+              <w:left w:w="100" w:type="dxa"/>
+              <w:right w:w="100" w:type="dxa"/>
+            </w:tcMar>
+            <w:vAlign w:val="center"/>
+          </w:tcPr>
+          <w:p>
+            <w:pPr>
+              <w:spacing w:before="0" w:after="0" w:line="240"/>
+              <w:ind w:right="0" w:left="0" w:firstLine="0"/>
+              <w:jc w:val="center"/>
+              <w:rPr>
+                <w:rFonts w:ascii="Calibri" w:hAnsi="Calibri" w:cs="Calibri" w:eastAsia="Calibri"/>
+                <w:color w:val="auto"/>
+                <w:spacing w:val="0"/>
+                <w:position w:val="0"/>
+                <w:sz w:val="22"/>
+                <w:shd w:fill="auto" w:val="clear"/>
+              </w:rPr>
+            </w:pPr>
+            <w:r>
+              <w:rPr>
+                <w:rFonts w:ascii="Calibri" w:hAnsi="Calibri" w:cs="Calibri" w:eastAsia="Calibri"/>
+                <w:color w:val="auto"/>
+                <w:spacing w:val="0"/>
+                <w:position w:val="0"/>
+                <w:sz w:val="22"/>
+                <w:shd w:fill="auto" w:val="clear"/>
+              </w:rPr>
+              <w:t xml:space="preserve">VERDE</w:t>
+            </w:r>
+          </w:p>
+        </w:tc>
+        <w:tc>
+          <w:tcPr>
+            <w:tcW w:w="851" w:type="dxa"/>
+            <w:tcBorders>
+              <w:top w:val="single" w:color="000000" w:sz="8"/>
+              <w:left w:val="single" w:color="000000" w:sz="8"/>
+              <w:bottom w:val="single" w:color="000000" w:sz="8"/>
+              <w:right w:val="single" w:color="000000" w:sz="8"/>
+            </w:tcBorders>
+            <w:shd w:color="auto" w:fill="efefef" w:val="clear"/>
+            <w:tcMar>
+              <w:left w:w="100" w:type="dxa"/>
+              <w:right w:w="100" w:type="dxa"/>
+            </w:tcMar>
+            <w:vAlign w:val="center"/>
+          </w:tcPr>
+          <w:p>
+            <w:pPr>
+              <w:spacing w:before="0" w:after="0" w:line="240"/>
+              <w:ind w:right="0" w:left="0" w:firstLine="0"/>
+              <w:jc w:val="center"/>
+              <w:rPr>
+                <w:rFonts w:ascii="Calibri" w:hAnsi="Calibri" w:cs="Calibri" w:eastAsia="Calibri"/>
+                <w:color w:val="auto"/>
+                <w:spacing w:val="0"/>
+                <w:position w:val="0"/>
+                <w:sz w:val="22"/>
+                <w:shd w:fill="auto" w:val="clear"/>
+              </w:rPr>
+            </w:pPr>
+            <w:r>
+              <w:rPr>
+                <w:rFonts w:ascii="Calibri" w:hAnsi="Calibri" w:cs="Calibri" w:eastAsia="Calibri"/>
+                <w:color w:val="auto"/>
+                <w:spacing w:val="0"/>
+                <w:position w:val="0"/>
+                <w:sz w:val="22"/>
+                <w:shd w:fill="auto" w:val="clear"/>
+              </w:rPr>
+              <w:t xml:space="preserve">VERDE</w:t>
+            </w:r>
+          </w:p>
+        </w:tc>
+      </w:tr>
+      <w:tr>
+        <w:trPr>
+          <w:trHeight w:val="1" w:hRule="atLeast"/>
+          <w:jc w:val="left"/>
+        </w:trPr>
+        <w:tc>
+          <w:tcPr>
+            <w:tcW w:w="850" w:type="dxa"/>
+            <w:tcBorders>
+              <w:top w:val="single" w:color="000000" w:sz="8"/>
+              <w:left w:val="single" w:color="000000" w:sz="8"/>
+              <w:bottom w:val="single" w:color="000000" w:sz="8"/>
+              <w:right w:val="single" w:color="000000" w:sz="8"/>
+            </w:tcBorders>
+            <w:shd w:color="auto" w:fill="ffffff" w:val="clear"/>
+            <w:tcMar>
+              <w:left w:w="100" w:type="dxa"/>
+              <w:right w:w="100" w:type="dxa"/>
+            </w:tcMar>
+            <w:vAlign w:val="center"/>
+          </w:tcPr>
+          <w:p>
+            <w:pPr>
+              <w:spacing w:before="0" w:after="0" w:line="240"/>
+              <w:ind w:right="0" w:left="0" w:firstLine="0"/>
+              <w:jc w:val="center"/>
+              <w:rPr>
+                <w:color w:val="auto"/>
+                <w:spacing w:val="0"/>
+                <w:position w:val="0"/>
+              </w:rPr>
+            </w:pPr>
+            <w:r>
+              <w:rPr>
+                <w:rFonts w:ascii="Arial" w:hAnsi="Arial" w:cs="Arial" w:eastAsia="Arial"/>
+                <w:b/>
+                <w:color w:val="auto"/>
+                <w:spacing w:val="0"/>
+                <w:position w:val="0"/>
+                <w:sz w:val="16"/>
+                <w:shd w:fill="auto" w:val="clear"/>
+              </w:rPr>
+              <w:t xml:space="preserve">Semana 9</w:t>
+            </w:r>
+          </w:p>
+        </w:tc>
+        <w:tc>
+          <w:tcPr>
+            <w:tcW w:w="850" w:type="dxa"/>
+            <w:tcBorders>
+              <w:top w:val="single" w:color="000000" w:sz="8"/>
+              <w:left w:val="single" w:color="000000" w:sz="8"/>
+              <w:bottom w:val="single" w:color="000000" w:sz="8"/>
+              <w:right w:val="single" w:color="000000" w:sz="8"/>
+            </w:tcBorders>
+            <w:shd w:color="auto" w:fill="ffffff" w:val="clear"/>
+            <w:tcMar>
+              <w:left w:w="100" w:type="dxa"/>
+              <w:right w:w="100" w:type="dxa"/>
+            </w:tcMar>
+            <w:vAlign w:val="center"/>
+          </w:tcPr>
+          <w:p>
+            <w:pPr>
+              <w:spacing w:before="0" w:after="0" w:line="240"/>
+              <w:ind w:right="0" w:left="0" w:firstLine="0"/>
+              <w:jc w:val="center"/>
+              <w:rPr>
+                <w:rFonts w:ascii="Calibri" w:hAnsi="Calibri" w:cs="Calibri" w:eastAsia="Calibri"/>
+                <w:color w:val="auto"/>
+                <w:spacing w:val="0"/>
+                <w:position w:val="0"/>
+                <w:sz w:val="22"/>
+                <w:shd w:fill="auto" w:val="clear"/>
+              </w:rPr>
+            </w:pPr>
+          </w:p>
+        </w:tc>
+        <w:tc>
+          <w:tcPr>
+            <w:tcW w:w="850" w:type="dxa"/>
+            <w:tcBorders>
+              <w:top w:val="single" w:color="000000" w:sz="8"/>
+              <w:left w:val="single" w:color="000000" w:sz="8"/>
+              <w:bottom w:val="single" w:color="000000" w:sz="8"/>
+              <w:right w:val="single" w:color="000000" w:sz="8"/>
+            </w:tcBorders>
+            <w:shd w:color="auto" w:fill="ffffff" w:val="clear"/>
+            <w:tcMar>
+              <w:left w:w="100" w:type="dxa"/>
+              <w:right w:w="100" w:type="dxa"/>
+            </w:tcMar>
+            <w:vAlign w:val="center"/>
+          </w:tcPr>
+          <w:p>
+            <w:pPr>
+              <w:spacing w:before="0" w:after="0" w:line="240"/>
+              <w:ind w:right="0" w:left="0" w:firstLine="0"/>
+              <w:jc w:val="center"/>
+              <w:rPr>
+                <w:rFonts w:ascii="Calibri" w:hAnsi="Calibri" w:cs="Calibri" w:eastAsia="Calibri"/>
+                <w:color w:val="auto"/>
+                <w:spacing w:val="0"/>
+                <w:position w:val="0"/>
+                <w:sz w:val="22"/>
+                <w:shd w:fill="auto" w:val="clear"/>
+              </w:rPr>
+            </w:pPr>
+          </w:p>
+        </w:tc>
+        <w:tc>
+          <w:tcPr>
+            <w:tcW w:w="851" w:type="dxa"/>
+            <w:tcBorders>
+              <w:top w:val="single" w:color="000000" w:sz="8"/>
+              <w:left w:val="single" w:color="000000" w:sz="8"/>
+              <w:bottom w:val="single" w:color="000000" w:sz="8"/>
+              <w:right w:val="single" w:color="000000" w:sz="8"/>
+            </w:tcBorders>
+            <w:shd w:color="auto" w:fill="ffffff" w:val="clear"/>
+            <w:tcMar>
+              <w:left w:w="100" w:type="dxa"/>
+              <w:right w:w="100" w:type="dxa"/>
+            </w:tcMar>
+            <w:vAlign w:val="center"/>
+          </w:tcPr>
+          <w:p>
+            <w:pPr>
+              <w:spacing w:before="0" w:after="0" w:line="240"/>
+              <w:ind w:right="0" w:left="0" w:firstLine="0"/>
+              <w:jc w:val="center"/>
+              <w:rPr>
+                <w:rFonts w:ascii="Calibri" w:hAnsi="Calibri" w:cs="Calibri" w:eastAsia="Calibri"/>
+                <w:color w:val="auto"/>
+                <w:spacing w:val="0"/>
+                <w:position w:val="0"/>
+                <w:sz w:val="22"/>
+                <w:shd w:fill="auto" w:val="clear"/>
+              </w:rPr>
+            </w:pPr>
+          </w:p>
+        </w:tc>
+        <w:tc>
+          <w:tcPr>
+            <w:tcW w:w="871" w:type="dxa"/>
+            <w:tcBorders>
+              <w:top w:val="single" w:color="000000" w:sz="8"/>
+              <w:left w:val="single" w:color="000000" w:sz="8"/>
+              <w:bottom w:val="single" w:color="000000" w:sz="8"/>
+              <w:right w:val="single" w:color="000000" w:sz="8"/>
+            </w:tcBorders>
+            <w:shd w:color="auto" w:fill="ffffff" w:val="clear"/>
+            <w:tcMar>
+              <w:left w:w="100" w:type="dxa"/>
+              <w:right w:w="100" w:type="dxa"/>
+            </w:tcMar>
+            <w:vAlign w:val="center"/>
+          </w:tcPr>
+          <w:p>
+            <w:pPr>
+              <w:spacing w:before="0" w:after="0" w:line="240"/>
+              <w:ind w:right="0" w:left="0" w:firstLine="0"/>
+              <w:jc w:val="center"/>
+              <w:rPr>
+                <w:rFonts w:ascii="Calibri" w:hAnsi="Calibri" w:cs="Calibri" w:eastAsia="Calibri"/>
+                <w:color w:val="auto"/>
+                <w:spacing w:val="0"/>
+                <w:position w:val="0"/>
+                <w:sz w:val="22"/>
+                <w:shd w:fill="auto" w:val="clear"/>
+              </w:rPr>
+            </w:pPr>
+          </w:p>
+        </w:tc>
+        <w:tc>
+          <w:tcPr>
+            <w:tcW w:w="841" w:type="dxa"/>
+            <w:tcBorders>
+              <w:top w:val="single" w:color="000000" w:sz="8"/>
+              <w:left w:val="single" w:color="000000" w:sz="8"/>
+              <w:bottom w:val="single" w:color="000000" w:sz="8"/>
+              <w:right w:val="single" w:color="000000" w:sz="8"/>
+            </w:tcBorders>
+            <w:shd w:color="auto" w:fill="ffffff" w:val="clear"/>
+            <w:tcMar>
+              <w:left w:w="100" w:type="dxa"/>
+              <w:right w:w="100" w:type="dxa"/>
+            </w:tcMar>
+            <w:vAlign w:val="center"/>
+          </w:tcPr>
+          <w:p>
+            <w:pPr>
+              <w:spacing w:before="0" w:after="0" w:line="240"/>
+              <w:ind w:right="0" w:left="0" w:firstLine="0"/>
+              <w:jc w:val="center"/>
+              <w:rPr>
+                <w:rFonts w:ascii="Calibri" w:hAnsi="Calibri" w:cs="Calibri" w:eastAsia="Calibri"/>
+                <w:color w:val="auto"/>
+                <w:spacing w:val="0"/>
+                <w:position w:val="0"/>
+                <w:sz w:val="22"/>
+                <w:shd w:fill="auto" w:val="clear"/>
+              </w:rPr>
+            </w:pPr>
+          </w:p>
+        </w:tc>
+        <w:tc>
+          <w:tcPr>
+            <w:tcW w:w="851" w:type="dxa"/>
+            <w:tcBorders>
+              <w:top w:val="single" w:color="000000" w:sz="8"/>
+              <w:left w:val="single" w:color="000000" w:sz="8"/>
+              <w:bottom w:val="single" w:color="000000" w:sz="8"/>
+              <w:right w:val="single" w:color="000000" w:sz="8"/>
+            </w:tcBorders>
+            <w:shd w:color="auto" w:fill="ffffff" w:val="clear"/>
+            <w:tcMar>
+              <w:left w:w="100" w:type="dxa"/>
+              <w:right w:w="100" w:type="dxa"/>
+            </w:tcMar>
+            <w:vAlign w:val="center"/>
+          </w:tcPr>
+          <w:p>
+            <w:pPr>
+              <w:spacing w:before="0" w:after="0" w:line="240"/>
+              <w:ind w:right="0" w:left="0" w:firstLine="0"/>
+              <w:jc w:val="center"/>
+              <w:rPr>
+                <w:rFonts w:ascii="Calibri" w:hAnsi="Calibri" w:cs="Calibri" w:eastAsia="Calibri"/>
+                <w:color w:val="auto"/>
+                <w:spacing w:val="0"/>
+                <w:position w:val="0"/>
+                <w:sz w:val="22"/>
+                <w:shd w:fill="auto" w:val="clear"/>
+              </w:rPr>
+            </w:pPr>
+          </w:p>
+        </w:tc>
+        <w:tc>
+          <w:tcPr>
+            <w:tcW w:w="851" w:type="dxa"/>
+            <w:tcBorders>
+              <w:top w:val="single" w:color="000000" w:sz="8"/>
+              <w:left w:val="single" w:color="000000" w:sz="8"/>
+              <w:bottom w:val="single" w:color="000000" w:sz="8"/>
+              <w:right w:val="single" w:color="000000" w:sz="8"/>
+            </w:tcBorders>
+            <w:shd w:color="auto" w:fill="ffffff" w:val="clear"/>
+            <w:tcMar>
+              <w:left w:w="100" w:type="dxa"/>
+              <w:right w:w="100" w:type="dxa"/>
+            </w:tcMar>
+            <w:vAlign w:val="center"/>
+          </w:tcPr>
+          <w:p>
+            <w:pPr>
+              <w:spacing w:before="0" w:after="0" w:line="240"/>
+              <w:ind w:right="0" w:left="0" w:firstLine="0"/>
+              <w:jc w:val="center"/>
+              <w:rPr>
+                <w:rFonts w:ascii="Calibri" w:hAnsi="Calibri" w:cs="Calibri" w:eastAsia="Calibri"/>
+                <w:color w:val="auto"/>
+                <w:spacing w:val="0"/>
+                <w:position w:val="0"/>
+                <w:sz w:val="22"/>
+                <w:shd w:fill="auto" w:val="clear"/>
+              </w:rPr>
+            </w:pPr>
+          </w:p>
+        </w:tc>
+        <w:tc>
+          <w:tcPr>
+            <w:tcW w:w="851" w:type="dxa"/>
+            <w:tcBorders>
+              <w:top w:val="single" w:color="000000" w:sz="8"/>
+              <w:left w:val="single" w:color="000000" w:sz="8"/>
+              <w:bottom w:val="single" w:color="000000" w:sz="8"/>
+              <w:right w:val="single" w:color="000000" w:sz="8"/>
+            </w:tcBorders>
+            <w:shd w:color="auto" w:fill="ffffff" w:val="clear"/>
+            <w:tcMar>
+              <w:left w:w="100" w:type="dxa"/>
+              <w:right w:w="100" w:type="dxa"/>
+            </w:tcMar>
+            <w:vAlign w:val="center"/>
+          </w:tcPr>
+          <w:p>
+            <w:pPr>
+              <w:spacing w:before="0" w:after="0" w:line="240"/>
+              <w:ind w:right="0" w:left="0" w:firstLine="0"/>
+              <w:jc w:val="center"/>
+              <w:rPr>
+                <w:rFonts w:ascii="Calibri" w:hAnsi="Calibri" w:cs="Calibri" w:eastAsia="Calibri"/>
+                <w:color w:val="auto"/>
+                <w:spacing w:val="0"/>
+                <w:position w:val="0"/>
+                <w:sz w:val="22"/>
+                <w:shd w:fill="auto" w:val="clear"/>
+              </w:rPr>
+            </w:pPr>
+          </w:p>
+        </w:tc>
+        <w:tc>
+          <w:tcPr>
+            <w:tcW w:w="851" w:type="dxa"/>
+            <w:tcBorders>
+              <w:top w:val="single" w:color="000000" w:sz="8"/>
+              <w:left w:val="single" w:color="000000" w:sz="8"/>
+              <w:bottom w:val="single" w:color="000000" w:sz="8"/>
+              <w:right w:val="single" w:color="000000" w:sz="8"/>
+            </w:tcBorders>
+            <w:shd w:color="auto" w:fill="ffffff" w:val="clear"/>
+            <w:tcMar>
+              <w:left w:w="100" w:type="dxa"/>
+              <w:right w:w="100" w:type="dxa"/>
+            </w:tcMar>
+            <w:vAlign w:val="center"/>
+          </w:tcPr>
+          <w:p>
+            <w:pPr>
+              <w:spacing w:before="0" w:after="0" w:line="240"/>
+              <w:ind w:right="0" w:left="0" w:firstLine="0"/>
+              <w:jc w:val="center"/>
+              <w:rPr>
+                <w:rFonts w:ascii="Calibri" w:hAnsi="Calibri" w:cs="Calibri" w:eastAsia="Calibri"/>
+                <w:color w:val="auto"/>
+                <w:spacing w:val="0"/>
+                <w:position w:val="0"/>
+                <w:sz w:val="22"/>
+                <w:shd w:fill="auto" w:val="clear"/>
+              </w:rPr>
+            </w:pPr>
+          </w:p>
+        </w:tc>
+        <w:tc>
+          <w:tcPr>
+            <w:tcW w:w="851" w:type="dxa"/>
+            <w:tcBorders>
+              <w:top w:val="single" w:color="000000" w:sz="8"/>
+              <w:left w:val="single" w:color="000000" w:sz="8"/>
+              <w:bottom w:val="single" w:color="000000" w:sz="8"/>
+              <w:right w:val="single" w:color="000000" w:sz="8"/>
+            </w:tcBorders>
+            <w:shd w:color="auto" w:fill="ffffff" w:val="clear"/>
+            <w:tcMar>
+              <w:left w:w="100" w:type="dxa"/>
+              <w:right w:w="100" w:type="dxa"/>
+            </w:tcMar>
+            <w:vAlign w:val="center"/>
+          </w:tcPr>
+          <w:p>
+            <w:pPr>
+              <w:spacing w:before="0" w:after="0" w:line="240"/>
+              <w:ind w:right="0" w:left="0" w:firstLine="0"/>
+              <w:jc w:val="center"/>
+              <w:rPr>
+                <w:rFonts w:ascii="Calibri" w:hAnsi="Calibri" w:cs="Calibri" w:eastAsia="Calibri"/>
+                <w:color w:val="auto"/>
+                <w:spacing w:val="0"/>
+                <w:position w:val="0"/>
+                <w:sz w:val="22"/>
+                <w:shd w:fill="auto" w:val="clear"/>
+              </w:rPr>
+            </w:pPr>
+          </w:p>
+        </w:tc>
+      </w:tr>
+      <w:tr>
+        <w:trPr>
+          <w:trHeight w:val="1" w:hRule="atLeast"/>
+          <w:jc w:val="left"/>
+        </w:trPr>
+        <w:tc>
+          <w:tcPr>
+            <w:tcW w:w="850" w:type="dxa"/>
+            <w:tcBorders>
+              <w:top w:val="single" w:color="000000" w:sz="8"/>
+              <w:left w:val="single" w:color="000000" w:sz="8"/>
+              <w:bottom w:val="single" w:color="000000" w:sz="8"/>
+              <w:right w:val="single" w:color="000000" w:sz="8"/>
+            </w:tcBorders>
+            <w:shd w:color="auto" w:fill="efefef" w:val="clear"/>
+            <w:tcMar>
+              <w:left w:w="100" w:type="dxa"/>
+              <w:right w:w="100" w:type="dxa"/>
+            </w:tcMar>
+            <w:vAlign w:val="center"/>
+          </w:tcPr>
+          <w:p>
+            <w:pPr>
+              <w:spacing w:before="0" w:after="0" w:line="240"/>
+              <w:ind w:right="0" w:left="0" w:firstLine="0"/>
+              <w:jc w:val="center"/>
+              <w:rPr>
+                <w:color w:val="auto"/>
+                <w:spacing w:val="0"/>
+                <w:position w:val="0"/>
+              </w:rPr>
+            </w:pPr>
+            <w:r>
+              <w:rPr>
+                <w:rFonts w:ascii="Arial" w:hAnsi="Arial" w:cs="Arial" w:eastAsia="Arial"/>
+                <w:b/>
+                <w:color w:val="auto"/>
+                <w:spacing w:val="0"/>
+                <w:position w:val="0"/>
+                <w:sz w:val="16"/>
+                <w:shd w:fill="auto" w:val="clear"/>
+              </w:rPr>
+              <w:t xml:space="preserve">Semana 10</w:t>
+            </w:r>
+          </w:p>
+        </w:tc>
+        <w:tc>
+          <w:tcPr>
+            <w:tcW w:w="850" w:type="dxa"/>
+            <w:tcBorders>
+              <w:top w:val="single" w:color="000000" w:sz="8"/>
+              <w:left w:val="single" w:color="000000" w:sz="8"/>
+              <w:bottom w:val="single" w:color="000000" w:sz="8"/>
+              <w:right w:val="single" w:color="000000" w:sz="8"/>
+            </w:tcBorders>
+            <w:shd w:color="auto" w:fill="efefef" w:val="clear"/>
+            <w:tcMar>
+              <w:left w:w="100" w:type="dxa"/>
+              <w:right w:w="100" w:type="dxa"/>
+            </w:tcMar>
+            <w:vAlign w:val="center"/>
+          </w:tcPr>
+          <w:p>
+            <w:pPr>
+              <w:spacing w:before="0" w:after="0" w:line="240"/>
+              <w:ind w:right="0" w:left="0" w:firstLine="0"/>
+              <w:jc w:val="center"/>
+              <w:rPr>
+                <w:rFonts w:ascii="Calibri" w:hAnsi="Calibri" w:cs="Calibri" w:eastAsia="Calibri"/>
+                <w:color w:val="auto"/>
+                <w:spacing w:val="0"/>
+                <w:position w:val="0"/>
+                <w:sz w:val="22"/>
+                <w:shd w:fill="auto" w:val="clear"/>
+              </w:rPr>
+            </w:pPr>
           </w:p>
         </w:tc>
         <w:tc>
@@ -1649,22 +2480,14 @@
               <w:ind w:right="0" w:left="0" w:firstLine="0"/>
               <w:jc w:val="center"/>
               <w:rPr>
-                <w:color w:val="auto"/>
-                <w:spacing w:val="0"/>
-                <w:position w:val="0"/>
+                <w:rFonts w:ascii="Calibri" w:hAnsi="Calibri" w:cs="Calibri" w:eastAsia="Calibri"/>
+                <w:color w:val="auto"/>
+                <w:spacing w:val="0"/>
+                <w:position w:val="0"/>
+                <w:sz w:val="22"/>
+                <w:shd w:fill="auto" w:val="clear"/>
               </w:rPr>
             </w:pPr>
-            <w:r>
-              <w:rPr>
-                <w:rFonts w:ascii="Arial" w:hAnsi="Arial" w:cs="Arial" w:eastAsia="Arial"/>
-                <w:color w:val="auto"/>
-                <w:spacing w:val="0"/>
-                <w:position w:val="0"/>
-                <w:sz w:val="18"/>
-                <w:shd w:fill="auto" w:val="clear"/>
-              </w:rPr>
-              <w:t xml:space="preserve"> </w:t>
-            </w:r>
           </w:p>
         </w:tc>
         <w:tc>
@@ -1934,7 +2757,7 @@
                 <w:sz w:val="16"/>
                 <w:shd w:fill="auto" w:val="clear"/>
               </w:rPr>
-              <w:t xml:space="preserve">Semana 9</w:t>
+              <w:t xml:space="preserve">Semana 11</w:t>
             </w:r>
           </w:p>
         </w:tc>
@@ -1992,14 +2815,23 @@
               <w:ind w:right="0" w:left="0" w:firstLine="0"/>
               <w:jc w:val="center"/>
               <w:rPr>
-                <w:rFonts w:ascii="Calibri" w:hAnsi="Calibri" w:cs="Calibri" w:eastAsia="Calibri"/>
-                <w:color w:val="auto"/>
-                <w:spacing w:val="0"/>
-                <w:position w:val="0"/>
-                <w:sz w:val="22"/>
-                <w:shd w:fill="auto" w:val="clear"/>
+                <w:color w:val="auto"/>
+                <w:spacing w:val="0"/>
+                <w:position w:val="0"/>
+                <w:sz w:val="22"/>
               </w:rPr>
             </w:pPr>
+            <w:r>
+              <w:rPr>
+                <w:rFonts w:ascii="Arial" w:hAnsi="Arial" w:cs="Arial" w:eastAsia="Arial"/>
+                <w:color w:val="auto"/>
+                <w:spacing w:val="0"/>
+                <w:position w:val="0"/>
+                <w:sz w:val="22"/>
+                <w:shd w:fill="auto" w:val="clear"/>
+              </w:rPr>
+              <w:t xml:space="preserve"> </w:t>
+            </w:r>
           </w:p>
         </w:tc>
         <w:tc>
@@ -2301,749 +3133,6 @@
                 <w:sz w:val="16"/>
                 <w:shd w:fill="auto" w:val="clear"/>
               </w:rPr>
-              <w:t xml:space="preserve">Semana 10</w:t>
-            </w:r>
-          </w:p>
-        </w:tc>
-        <w:tc>
-          <w:tcPr>
-            <w:tcW w:w="850" w:type="dxa"/>
-            <w:tcBorders>
-              <w:top w:val="single" w:color="000000" w:sz="8"/>
-              <w:left w:val="single" w:color="000000" w:sz="8"/>
-              <w:bottom w:val="single" w:color="000000" w:sz="8"/>
-              <w:right w:val="single" w:color="000000" w:sz="8"/>
-            </w:tcBorders>
-            <w:shd w:color="auto" w:fill="efefef" w:val="clear"/>
-            <w:tcMar>
-              <w:left w:w="100" w:type="dxa"/>
-              <w:right w:w="100" w:type="dxa"/>
-            </w:tcMar>
-            <w:vAlign w:val="center"/>
-          </w:tcPr>
-          <w:p>
-            <w:pPr>
-              <w:spacing w:before="0" w:after="0" w:line="240"/>
-              <w:ind w:right="0" w:left="0" w:firstLine="0"/>
-              <w:jc w:val="center"/>
-              <w:rPr>
-                <w:rFonts w:ascii="Calibri" w:hAnsi="Calibri" w:cs="Calibri" w:eastAsia="Calibri"/>
-                <w:color w:val="auto"/>
-                <w:spacing w:val="0"/>
-                <w:position w:val="0"/>
-                <w:sz w:val="22"/>
-                <w:shd w:fill="auto" w:val="clear"/>
-              </w:rPr>
-            </w:pPr>
-          </w:p>
-        </w:tc>
-        <w:tc>
-          <w:tcPr>
-            <w:tcW w:w="850" w:type="dxa"/>
-            <w:tcBorders>
-              <w:top w:val="single" w:color="000000" w:sz="8"/>
-              <w:left w:val="single" w:color="000000" w:sz="8"/>
-              <w:bottom w:val="single" w:color="000000" w:sz="8"/>
-              <w:right w:val="single" w:color="000000" w:sz="8"/>
-            </w:tcBorders>
-            <w:shd w:color="auto" w:fill="efefef" w:val="clear"/>
-            <w:tcMar>
-              <w:left w:w="100" w:type="dxa"/>
-              <w:right w:w="100" w:type="dxa"/>
-            </w:tcMar>
-            <w:vAlign w:val="center"/>
-          </w:tcPr>
-          <w:p>
-            <w:pPr>
-              <w:spacing w:before="0" w:after="0" w:line="240"/>
-              <w:ind w:right="0" w:left="0" w:firstLine="0"/>
-              <w:jc w:val="center"/>
-              <w:rPr>
-                <w:rFonts w:ascii="Calibri" w:hAnsi="Calibri" w:cs="Calibri" w:eastAsia="Calibri"/>
-                <w:color w:val="auto"/>
-                <w:spacing w:val="0"/>
-                <w:position w:val="0"/>
-                <w:sz w:val="22"/>
-                <w:shd w:fill="auto" w:val="clear"/>
-              </w:rPr>
-            </w:pPr>
-          </w:p>
-        </w:tc>
-        <w:tc>
-          <w:tcPr>
-            <w:tcW w:w="851" w:type="dxa"/>
-            <w:tcBorders>
-              <w:top w:val="single" w:color="000000" w:sz="8"/>
-              <w:left w:val="single" w:color="000000" w:sz="8"/>
-              <w:bottom w:val="single" w:color="000000" w:sz="8"/>
-              <w:right w:val="single" w:color="000000" w:sz="8"/>
-            </w:tcBorders>
-            <w:shd w:color="auto" w:fill="efefef" w:val="clear"/>
-            <w:tcMar>
-              <w:left w:w="100" w:type="dxa"/>
-              <w:right w:w="100" w:type="dxa"/>
-            </w:tcMar>
-            <w:vAlign w:val="center"/>
-          </w:tcPr>
-          <w:p>
-            <w:pPr>
-              <w:spacing w:before="0" w:after="0" w:line="240"/>
-              <w:ind w:right="0" w:left="0" w:firstLine="0"/>
-              <w:jc w:val="center"/>
-              <w:rPr>
-                <w:rFonts w:ascii="Calibri" w:hAnsi="Calibri" w:cs="Calibri" w:eastAsia="Calibri"/>
-                <w:color w:val="auto"/>
-                <w:spacing w:val="0"/>
-                <w:position w:val="0"/>
-                <w:sz w:val="22"/>
-                <w:shd w:fill="auto" w:val="clear"/>
-              </w:rPr>
-            </w:pPr>
-          </w:p>
-        </w:tc>
-        <w:tc>
-          <w:tcPr>
-            <w:tcW w:w="871" w:type="dxa"/>
-            <w:tcBorders>
-              <w:top w:val="single" w:color="000000" w:sz="8"/>
-              <w:left w:val="single" w:color="000000" w:sz="8"/>
-              <w:bottom w:val="single" w:color="000000" w:sz="8"/>
-              <w:right w:val="single" w:color="000000" w:sz="8"/>
-            </w:tcBorders>
-            <w:shd w:color="auto" w:fill="efefef" w:val="clear"/>
-            <w:tcMar>
-              <w:left w:w="100" w:type="dxa"/>
-              <w:right w:w="100" w:type="dxa"/>
-            </w:tcMar>
-            <w:vAlign w:val="center"/>
-          </w:tcPr>
-          <w:p>
-            <w:pPr>
-              <w:spacing w:before="0" w:after="0" w:line="240"/>
-              <w:ind w:right="0" w:left="0" w:firstLine="0"/>
-              <w:jc w:val="center"/>
-              <w:rPr>
-                <w:rFonts w:ascii="Calibri" w:hAnsi="Calibri" w:cs="Calibri" w:eastAsia="Calibri"/>
-                <w:color w:val="auto"/>
-                <w:spacing w:val="0"/>
-                <w:position w:val="0"/>
-                <w:sz w:val="22"/>
-                <w:shd w:fill="auto" w:val="clear"/>
-              </w:rPr>
-            </w:pPr>
-          </w:p>
-        </w:tc>
-        <w:tc>
-          <w:tcPr>
-            <w:tcW w:w="841" w:type="dxa"/>
-            <w:tcBorders>
-              <w:top w:val="single" w:color="000000" w:sz="8"/>
-              <w:left w:val="single" w:color="000000" w:sz="8"/>
-              <w:bottom w:val="single" w:color="000000" w:sz="8"/>
-              <w:right w:val="single" w:color="000000" w:sz="8"/>
-            </w:tcBorders>
-            <w:shd w:color="auto" w:fill="efefef" w:val="clear"/>
-            <w:tcMar>
-              <w:left w:w="100" w:type="dxa"/>
-              <w:right w:w="100" w:type="dxa"/>
-            </w:tcMar>
-            <w:vAlign w:val="center"/>
-          </w:tcPr>
-          <w:p>
-            <w:pPr>
-              <w:spacing w:before="0" w:after="0" w:line="240"/>
-              <w:ind w:right="0" w:left="0" w:firstLine="0"/>
-              <w:jc w:val="center"/>
-              <w:rPr>
-                <w:rFonts w:ascii="Calibri" w:hAnsi="Calibri" w:cs="Calibri" w:eastAsia="Calibri"/>
-                <w:color w:val="auto"/>
-                <w:spacing w:val="0"/>
-                <w:position w:val="0"/>
-                <w:sz w:val="22"/>
-                <w:shd w:fill="auto" w:val="clear"/>
-              </w:rPr>
-            </w:pPr>
-          </w:p>
-        </w:tc>
-        <w:tc>
-          <w:tcPr>
-            <w:tcW w:w="851" w:type="dxa"/>
-            <w:tcBorders>
-              <w:top w:val="single" w:color="000000" w:sz="8"/>
-              <w:left w:val="single" w:color="000000" w:sz="8"/>
-              <w:bottom w:val="single" w:color="000000" w:sz="8"/>
-              <w:right w:val="single" w:color="000000" w:sz="8"/>
-            </w:tcBorders>
-            <w:shd w:color="auto" w:fill="efefef" w:val="clear"/>
-            <w:tcMar>
-              <w:left w:w="100" w:type="dxa"/>
-              <w:right w:w="100" w:type="dxa"/>
-            </w:tcMar>
-            <w:vAlign w:val="center"/>
-          </w:tcPr>
-          <w:p>
-            <w:pPr>
-              <w:spacing w:before="0" w:after="0" w:line="240"/>
-              <w:ind w:right="0" w:left="0" w:firstLine="0"/>
-              <w:jc w:val="center"/>
-              <w:rPr>
-                <w:rFonts w:ascii="Calibri" w:hAnsi="Calibri" w:cs="Calibri" w:eastAsia="Calibri"/>
-                <w:color w:val="auto"/>
-                <w:spacing w:val="0"/>
-                <w:position w:val="0"/>
-                <w:sz w:val="22"/>
-                <w:shd w:fill="auto" w:val="clear"/>
-              </w:rPr>
-            </w:pPr>
-          </w:p>
-        </w:tc>
-        <w:tc>
-          <w:tcPr>
-            <w:tcW w:w="851" w:type="dxa"/>
-            <w:tcBorders>
-              <w:top w:val="single" w:color="000000" w:sz="8"/>
-              <w:left w:val="single" w:color="000000" w:sz="8"/>
-              <w:bottom w:val="single" w:color="000000" w:sz="8"/>
-              <w:right w:val="single" w:color="000000" w:sz="8"/>
-            </w:tcBorders>
-            <w:shd w:color="auto" w:fill="efefef" w:val="clear"/>
-            <w:tcMar>
-              <w:left w:w="100" w:type="dxa"/>
-              <w:right w:w="100" w:type="dxa"/>
-            </w:tcMar>
-            <w:vAlign w:val="center"/>
-          </w:tcPr>
-          <w:p>
-            <w:pPr>
-              <w:spacing w:before="0" w:after="0" w:line="240"/>
-              <w:ind w:right="0" w:left="0" w:firstLine="0"/>
-              <w:jc w:val="center"/>
-              <w:rPr>
-                <w:rFonts w:ascii="Calibri" w:hAnsi="Calibri" w:cs="Calibri" w:eastAsia="Calibri"/>
-                <w:color w:val="auto"/>
-                <w:spacing w:val="0"/>
-                <w:position w:val="0"/>
-                <w:sz w:val="22"/>
-                <w:shd w:fill="auto" w:val="clear"/>
-              </w:rPr>
-            </w:pPr>
-          </w:p>
-        </w:tc>
-        <w:tc>
-          <w:tcPr>
-            <w:tcW w:w="851" w:type="dxa"/>
-            <w:tcBorders>
-              <w:top w:val="single" w:color="000000" w:sz="8"/>
-              <w:left w:val="single" w:color="000000" w:sz="8"/>
-              <w:bottom w:val="single" w:color="000000" w:sz="8"/>
-              <w:right w:val="single" w:color="000000" w:sz="8"/>
-            </w:tcBorders>
-            <w:shd w:color="auto" w:fill="efefef" w:val="clear"/>
-            <w:tcMar>
-              <w:left w:w="100" w:type="dxa"/>
-              <w:right w:w="100" w:type="dxa"/>
-            </w:tcMar>
-            <w:vAlign w:val="center"/>
-          </w:tcPr>
-          <w:p>
-            <w:pPr>
-              <w:spacing w:before="0" w:after="0" w:line="240"/>
-              <w:ind w:right="0" w:left="0" w:firstLine="0"/>
-              <w:jc w:val="center"/>
-              <w:rPr>
-                <w:rFonts w:ascii="Calibri" w:hAnsi="Calibri" w:cs="Calibri" w:eastAsia="Calibri"/>
-                <w:color w:val="auto"/>
-                <w:spacing w:val="0"/>
-                <w:position w:val="0"/>
-                <w:sz w:val="22"/>
-                <w:shd w:fill="auto" w:val="clear"/>
-              </w:rPr>
-            </w:pPr>
-          </w:p>
-        </w:tc>
-        <w:tc>
-          <w:tcPr>
-            <w:tcW w:w="851" w:type="dxa"/>
-            <w:tcBorders>
-              <w:top w:val="single" w:color="000000" w:sz="8"/>
-              <w:left w:val="single" w:color="000000" w:sz="8"/>
-              <w:bottom w:val="single" w:color="000000" w:sz="8"/>
-              <w:right w:val="single" w:color="000000" w:sz="8"/>
-            </w:tcBorders>
-            <w:shd w:color="auto" w:fill="efefef" w:val="clear"/>
-            <w:tcMar>
-              <w:left w:w="100" w:type="dxa"/>
-              <w:right w:w="100" w:type="dxa"/>
-            </w:tcMar>
-            <w:vAlign w:val="center"/>
-          </w:tcPr>
-          <w:p>
-            <w:pPr>
-              <w:spacing w:before="0" w:after="0" w:line="240"/>
-              <w:ind w:right="0" w:left="0" w:firstLine="0"/>
-              <w:jc w:val="center"/>
-              <w:rPr>
-                <w:rFonts w:ascii="Calibri" w:hAnsi="Calibri" w:cs="Calibri" w:eastAsia="Calibri"/>
-                <w:color w:val="auto"/>
-                <w:spacing w:val="0"/>
-                <w:position w:val="0"/>
-                <w:sz w:val="22"/>
-                <w:shd w:fill="auto" w:val="clear"/>
-              </w:rPr>
-            </w:pPr>
-          </w:p>
-        </w:tc>
-        <w:tc>
-          <w:tcPr>
-            <w:tcW w:w="851" w:type="dxa"/>
-            <w:tcBorders>
-              <w:top w:val="single" w:color="000000" w:sz="8"/>
-              <w:left w:val="single" w:color="000000" w:sz="8"/>
-              <w:bottom w:val="single" w:color="000000" w:sz="8"/>
-              <w:right w:val="single" w:color="000000" w:sz="8"/>
-            </w:tcBorders>
-            <w:shd w:color="auto" w:fill="efefef" w:val="clear"/>
-            <w:tcMar>
-              <w:left w:w="100" w:type="dxa"/>
-              <w:right w:w="100" w:type="dxa"/>
-            </w:tcMar>
-            <w:vAlign w:val="center"/>
-          </w:tcPr>
-          <w:p>
-            <w:pPr>
-              <w:spacing w:before="0" w:after="0" w:line="240"/>
-              <w:ind w:right="0" w:left="0" w:firstLine="0"/>
-              <w:jc w:val="center"/>
-              <w:rPr>
-                <w:rFonts w:ascii="Calibri" w:hAnsi="Calibri" w:cs="Calibri" w:eastAsia="Calibri"/>
-                <w:color w:val="auto"/>
-                <w:spacing w:val="0"/>
-                <w:position w:val="0"/>
-                <w:sz w:val="22"/>
-                <w:shd w:fill="auto" w:val="clear"/>
-              </w:rPr>
-            </w:pPr>
-          </w:p>
-        </w:tc>
-      </w:tr>
-      <w:tr>
-        <w:trPr>
-          <w:trHeight w:val="1" w:hRule="atLeast"/>
-          <w:jc w:val="left"/>
-        </w:trPr>
-        <w:tc>
-          <w:tcPr>
-            <w:tcW w:w="850" w:type="dxa"/>
-            <w:tcBorders>
-              <w:top w:val="single" w:color="000000" w:sz="8"/>
-              <w:left w:val="single" w:color="000000" w:sz="8"/>
-              <w:bottom w:val="single" w:color="000000" w:sz="8"/>
-              <w:right w:val="single" w:color="000000" w:sz="8"/>
-            </w:tcBorders>
-            <w:shd w:color="auto" w:fill="ffffff" w:val="clear"/>
-            <w:tcMar>
-              <w:left w:w="100" w:type="dxa"/>
-              <w:right w:w="100" w:type="dxa"/>
-            </w:tcMar>
-            <w:vAlign w:val="center"/>
-          </w:tcPr>
-          <w:p>
-            <w:pPr>
-              <w:spacing w:before="0" w:after="0" w:line="240"/>
-              <w:ind w:right="0" w:left="0" w:firstLine="0"/>
-              <w:jc w:val="center"/>
-              <w:rPr>
-                <w:color w:val="auto"/>
-                <w:spacing w:val="0"/>
-                <w:position w:val="0"/>
-              </w:rPr>
-            </w:pPr>
-            <w:r>
-              <w:rPr>
-                <w:rFonts w:ascii="Arial" w:hAnsi="Arial" w:cs="Arial" w:eastAsia="Arial"/>
-                <w:b/>
-                <w:color w:val="auto"/>
-                <w:spacing w:val="0"/>
-                <w:position w:val="0"/>
-                <w:sz w:val="16"/>
-                <w:shd w:fill="auto" w:val="clear"/>
-              </w:rPr>
-              <w:t xml:space="preserve">Semana 11</w:t>
-            </w:r>
-          </w:p>
-        </w:tc>
-        <w:tc>
-          <w:tcPr>
-            <w:tcW w:w="850" w:type="dxa"/>
-            <w:tcBorders>
-              <w:top w:val="single" w:color="000000" w:sz="8"/>
-              <w:left w:val="single" w:color="000000" w:sz="8"/>
-              <w:bottom w:val="single" w:color="000000" w:sz="8"/>
-              <w:right w:val="single" w:color="000000" w:sz="8"/>
-            </w:tcBorders>
-            <w:shd w:color="auto" w:fill="ffffff" w:val="clear"/>
-            <w:tcMar>
-              <w:left w:w="100" w:type="dxa"/>
-              <w:right w:w="100" w:type="dxa"/>
-            </w:tcMar>
-            <w:vAlign w:val="center"/>
-          </w:tcPr>
-          <w:p>
-            <w:pPr>
-              <w:spacing w:before="0" w:after="0" w:line="240"/>
-              <w:ind w:right="0" w:left="0" w:firstLine="0"/>
-              <w:jc w:val="center"/>
-              <w:rPr>
-                <w:rFonts w:ascii="Calibri" w:hAnsi="Calibri" w:cs="Calibri" w:eastAsia="Calibri"/>
-                <w:color w:val="auto"/>
-                <w:spacing w:val="0"/>
-                <w:position w:val="0"/>
-                <w:sz w:val="22"/>
-                <w:shd w:fill="auto" w:val="clear"/>
-              </w:rPr>
-            </w:pPr>
-          </w:p>
-        </w:tc>
-        <w:tc>
-          <w:tcPr>
-            <w:tcW w:w="850" w:type="dxa"/>
-            <w:tcBorders>
-              <w:top w:val="single" w:color="000000" w:sz="8"/>
-              <w:left w:val="single" w:color="000000" w:sz="8"/>
-              <w:bottom w:val="single" w:color="000000" w:sz="8"/>
-              <w:right w:val="single" w:color="000000" w:sz="8"/>
-            </w:tcBorders>
-            <w:shd w:color="auto" w:fill="ffffff" w:val="clear"/>
-            <w:tcMar>
-              <w:left w:w="100" w:type="dxa"/>
-              <w:right w:w="100" w:type="dxa"/>
-            </w:tcMar>
-            <w:vAlign w:val="center"/>
-          </w:tcPr>
-          <w:p>
-            <w:pPr>
-              <w:spacing w:before="0" w:after="0" w:line="240"/>
-              <w:ind w:right="0" w:left="0" w:firstLine="0"/>
-              <w:jc w:val="center"/>
-              <w:rPr>
-                <w:color w:val="auto"/>
-                <w:spacing w:val="0"/>
-                <w:position w:val="0"/>
-                <w:sz w:val="22"/>
-              </w:rPr>
-            </w:pPr>
-            <w:r>
-              <w:rPr>
-                <w:rFonts w:ascii="Arial" w:hAnsi="Arial" w:cs="Arial" w:eastAsia="Arial"/>
-                <w:color w:val="auto"/>
-                <w:spacing w:val="0"/>
-                <w:position w:val="0"/>
-                <w:sz w:val="22"/>
-                <w:shd w:fill="auto" w:val="clear"/>
-              </w:rPr>
-              <w:t xml:space="preserve"> </w:t>
-            </w:r>
-          </w:p>
-        </w:tc>
-        <w:tc>
-          <w:tcPr>
-            <w:tcW w:w="851" w:type="dxa"/>
-            <w:tcBorders>
-              <w:top w:val="single" w:color="000000" w:sz="8"/>
-              <w:left w:val="single" w:color="000000" w:sz="8"/>
-              <w:bottom w:val="single" w:color="000000" w:sz="8"/>
-              <w:right w:val="single" w:color="000000" w:sz="8"/>
-            </w:tcBorders>
-            <w:shd w:color="auto" w:fill="ffffff" w:val="clear"/>
-            <w:tcMar>
-              <w:left w:w="100" w:type="dxa"/>
-              <w:right w:w="100" w:type="dxa"/>
-            </w:tcMar>
-            <w:vAlign w:val="center"/>
-          </w:tcPr>
-          <w:p>
-            <w:pPr>
-              <w:spacing w:before="0" w:after="0" w:line="240"/>
-              <w:ind w:right="0" w:left="0" w:firstLine="0"/>
-              <w:jc w:val="center"/>
-              <w:rPr>
-                <w:rFonts w:ascii="Calibri" w:hAnsi="Calibri" w:cs="Calibri" w:eastAsia="Calibri"/>
-                <w:color w:val="auto"/>
-                <w:spacing w:val="0"/>
-                <w:position w:val="0"/>
-                <w:sz w:val="22"/>
-                <w:shd w:fill="auto" w:val="clear"/>
-              </w:rPr>
-            </w:pPr>
-          </w:p>
-        </w:tc>
-        <w:tc>
-          <w:tcPr>
-            <w:tcW w:w="871" w:type="dxa"/>
-            <w:tcBorders>
-              <w:top w:val="single" w:color="000000" w:sz="8"/>
-              <w:left w:val="single" w:color="000000" w:sz="8"/>
-              <w:bottom w:val="single" w:color="000000" w:sz="8"/>
-              <w:right w:val="single" w:color="000000" w:sz="8"/>
-            </w:tcBorders>
-            <w:shd w:color="auto" w:fill="ffffff" w:val="clear"/>
-            <w:tcMar>
-              <w:left w:w="100" w:type="dxa"/>
-              <w:right w:w="100" w:type="dxa"/>
-            </w:tcMar>
-            <w:vAlign w:val="center"/>
-          </w:tcPr>
-          <w:p>
-            <w:pPr>
-              <w:spacing w:before="0" w:after="0" w:line="240"/>
-              <w:ind w:right="0" w:left="0" w:firstLine="0"/>
-              <w:jc w:val="center"/>
-              <w:rPr>
-                <w:rFonts w:ascii="Calibri" w:hAnsi="Calibri" w:cs="Calibri" w:eastAsia="Calibri"/>
-                <w:color w:val="auto"/>
-                <w:spacing w:val="0"/>
-                <w:position w:val="0"/>
-                <w:sz w:val="22"/>
-                <w:shd w:fill="auto" w:val="clear"/>
-              </w:rPr>
-            </w:pPr>
-          </w:p>
-        </w:tc>
-        <w:tc>
-          <w:tcPr>
-            <w:tcW w:w="841" w:type="dxa"/>
-            <w:tcBorders>
-              <w:top w:val="single" w:color="000000" w:sz="8"/>
-              <w:left w:val="single" w:color="000000" w:sz="8"/>
-              <w:bottom w:val="single" w:color="000000" w:sz="8"/>
-              <w:right w:val="single" w:color="000000" w:sz="8"/>
-            </w:tcBorders>
-            <w:shd w:color="auto" w:fill="ffffff" w:val="clear"/>
-            <w:tcMar>
-              <w:left w:w="100" w:type="dxa"/>
-              <w:right w:w="100" w:type="dxa"/>
-            </w:tcMar>
-            <w:vAlign w:val="center"/>
-          </w:tcPr>
-          <w:p>
-            <w:pPr>
-              <w:spacing w:before="0" w:after="0" w:line="240"/>
-              <w:ind w:right="0" w:left="0" w:firstLine="0"/>
-              <w:jc w:val="center"/>
-              <w:rPr>
-                <w:rFonts w:ascii="Calibri" w:hAnsi="Calibri" w:cs="Calibri" w:eastAsia="Calibri"/>
-                <w:color w:val="auto"/>
-                <w:spacing w:val="0"/>
-                <w:position w:val="0"/>
-                <w:sz w:val="22"/>
-                <w:shd w:fill="auto" w:val="clear"/>
-              </w:rPr>
-            </w:pPr>
-          </w:p>
-        </w:tc>
-        <w:tc>
-          <w:tcPr>
-            <w:tcW w:w="851" w:type="dxa"/>
-            <w:tcBorders>
-              <w:top w:val="single" w:color="000000" w:sz="8"/>
-              <w:left w:val="single" w:color="000000" w:sz="8"/>
-              <w:bottom w:val="single" w:color="000000" w:sz="8"/>
-              <w:right w:val="single" w:color="000000" w:sz="8"/>
-            </w:tcBorders>
-            <w:shd w:color="auto" w:fill="ffffff" w:val="clear"/>
-            <w:tcMar>
-              <w:left w:w="100" w:type="dxa"/>
-              <w:right w:w="100" w:type="dxa"/>
-            </w:tcMar>
-            <w:vAlign w:val="center"/>
-          </w:tcPr>
-          <w:p>
-            <w:pPr>
-              <w:spacing w:before="0" w:after="0" w:line="240"/>
-              <w:ind w:right="0" w:left="0" w:firstLine="0"/>
-              <w:jc w:val="center"/>
-              <w:rPr>
-                <w:rFonts w:ascii="Calibri" w:hAnsi="Calibri" w:cs="Calibri" w:eastAsia="Calibri"/>
-                <w:color w:val="auto"/>
-                <w:spacing w:val="0"/>
-                <w:position w:val="0"/>
-                <w:sz w:val="22"/>
-                <w:shd w:fill="auto" w:val="clear"/>
-              </w:rPr>
-            </w:pPr>
-          </w:p>
-        </w:tc>
-        <w:tc>
-          <w:tcPr>
-            <w:tcW w:w="851" w:type="dxa"/>
-            <w:tcBorders>
-              <w:top w:val="single" w:color="000000" w:sz="8"/>
-              <w:left w:val="single" w:color="000000" w:sz="8"/>
-              <w:bottom w:val="single" w:color="000000" w:sz="8"/>
-              <w:right w:val="single" w:color="000000" w:sz="8"/>
-            </w:tcBorders>
-            <w:shd w:color="auto" w:fill="ffffff" w:val="clear"/>
-            <w:tcMar>
-              <w:left w:w="100" w:type="dxa"/>
-              <w:right w:w="100" w:type="dxa"/>
-            </w:tcMar>
-            <w:vAlign w:val="center"/>
-          </w:tcPr>
-          <w:p>
-            <w:pPr>
-              <w:spacing w:before="0" w:after="0" w:line="240"/>
-              <w:ind w:right="0" w:left="0" w:firstLine="0"/>
-              <w:jc w:val="center"/>
-              <w:rPr>
-                <w:rFonts w:ascii="Calibri" w:hAnsi="Calibri" w:cs="Calibri" w:eastAsia="Calibri"/>
-                <w:color w:val="auto"/>
-                <w:spacing w:val="0"/>
-                <w:position w:val="0"/>
-                <w:sz w:val="22"/>
-                <w:shd w:fill="auto" w:val="clear"/>
-              </w:rPr>
-            </w:pPr>
-          </w:p>
-        </w:tc>
-        <w:tc>
-          <w:tcPr>
-            <w:tcW w:w="851" w:type="dxa"/>
-            <w:tcBorders>
-              <w:top w:val="single" w:color="000000" w:sz="8"/>
-              <w:left w:val="single" w:color="000000" w:sz="8"/>
-              <w:bottom w:val="single" w:color="000000" w:sz="8"/>
-              <w:right w:val="single" w:color="000000" w:sz="8"/>
-            </w:tcBorders>
-            <w:shd w:color="auto" w:fill="ffffff" w:val="clear"/>
-            <w:tcMar>
-              <w:left w:w="100" w:type="dxa"/>
-              <w:right w:w="100" w:type="dxa"/>
-            </w:tcMar>
-            <w:vAlign w:val="center"/>
-          </w:tcPr>
-          <w:p>
-            <w:pPr>
-              <w:spacing w:before="0" w:after="0" w:line="240"/>
-              <w:ind w:right="0" w:left="0" w:firstLine="0"/>
-              <w:jc w:val="center"/>
-              <w:rPr>
-                <w:rFonts w:ascii="Calibri" w:hAnsi="Calibri" w:cs="Calibri" w:eastAsia="Calibri"/>
-                <w:color w:val="auto"/>
-                <w:spacing w:val="0"/>
-                <w:position w:val="0"/>
-                <w:sz w:val="22"/>
-                <w:shd w:fill="auto" w:val="clear"/>
-              </w:rPr>
-            </w:pPr>
-          </w:p>
-        </w:tc>
-        <w:tc>
-          <w:tcPr>
-            <w:tcW w:w="851" w:type="dxa"/>
-            <w:tcBorders>
-              <w:top w:val="single" w:color="000000" w:sz="8"/>
-              <w:left w:val="single" w:color="000000" w:sz="8"/>
-              <w:bottom w:val="single" w:color="000000" w:sz="8"/>
-              <w:right w:val="single" w:color="000000" w:sz="8"/>
-            </w:tcBorders>
-            <w:shd w:color="auto" w:fill="ffffff" w:val="clear"/>
-            <w:tcMar>
-              <w:left w:w="100" w:type="dxa"/>
-              <w:right w:w="100" w:type="dxa"/>
-            </w:tcMar>
-            <w:vAlign w:val="center"/>
-          </w:tcPr>
-          <w:p>
-            <w:pPr>
-              <w:spacing w:before="0" w:after="0" w:line="240"/>
-              <w:ind w:right="0" w:left="0" w:firstLine="0"/>
-              <w:jc w:val="center"/>
-              <w:rPr>
-                <w:rFonts w:ascii="Calibri" w:hAnsi="Calibri" w:cs="Calibri" w:eastAsia="Calibri"/>
-                <w:color w:val="auto"/>
-                <w:spacing w:val="0"/>
-                <w:position w:val="0"/>
-                <w:sz w:val="22"/>
-                <w:shd w:fill="auto" w:val="clear"/>
-              </w:rPr>
-            </w:pPr>
-          </w:p>
-        </w:tc>
-        <w:tc>
-          <w:tcPr>
-            <w:tcW w:w="851" w:type="dxa"/>
-            <w:tcBorders>
-              <w:top w:val="single" w:color="000000" w:sz="8"/>
-              <w:left w:val="single" w:color="000000" w:sz="8"/>
-              <w:bottom w:val="single" w:color="000000" w:sz="8"/>
-              <w:right w:val="single" w:color="000000" w:sz="8"/>
-            </w:tcBorders>
-            <w:shd w:color="auto" w:fill="ffffff" w:val="clear"/>
-            <w:tcMar>
-              <w:left w:w="100" w:type="dxa"/>
-              <w:right w:w="100" w:type="dxa"/>
-            </w:tcMar>
-            <w:vAlign w:val="center"/>
-          </w:tcPr>
-          <w:p>
-            <w:pPr>
-              <w:spacing w:before="0" w:after="0" w:line="240"/>
-              <w:ind w:right="0" w:left="0" w:firstLine="0"/>
-              <w:jc w:val="center"/>
-              <w:rPr>
-                <w:rFonts w:ascii="Calibri" w:hAnsi="Calibri" w:cs="Calibri" w:eastAsia="Calibri"/>
-                <w:color w:val="auto"/>
-                <w:spacing w:val="0"/>
-                <w:position w:val="0"/>
-                <w:sz w:val="22"/>
-                <w:shd w:fill="auto" w:val="clear"/>
-              </w:rPr>
-            </w:pPr>
-          </w:p>
-        </w:tc>
-      </w:tr>
-      <w:tr>
-        <w:trPr>
-          <w:trHeight w:val="1" w:hRule="atLeast"/>
-          <w:jc w:val="left"/>
-        </w:trPr>
-        <w:tc>
-          <w:tcPr>
-            <w:tcW w:w="850" w:type="dxa"/>
-            <w:tcBorders>
-              <w:top w:val="single" w:color="000000" w:sz="8"/>
-              <w:left w:val="single" w:color="000000" w:sz="8"/>
-              <w:bottom w:val="single" w:color="000000" w:sz="8"/>
-              <w:right w:val="single" w:color="000000" w:sz="8"/>
-            </w:tcBorders>
-            <w:shd w:color="auto" w:fill="efefef" w:val="clear"/>
-            <w:tcMar>
-              <w:left w:w="100" w:type="dxa"/>
-              <w:right w:w="100" w:type="dxa"/>
-            </w:tcMar>
-            <w:vAlign w:val="center"/>
-          </w:tcPr>
-          <w:p>
-            <w:pPr>
-              <w:spacing w:before="0" w:after="0" w:line="240"/>
-              <w:ind w:right="0" w:left="0" w:firstLine="0"/>
-              <w:jc w:val="center"/>
-              <w:rPr>
-                <w:color w:val="auto"/>
-                <w:spacing w:val="0"/>
-                <w:position w:val="0"/>
-              </w:rPr>
-            </w:pPr>
-            <w:r>
-              <w:rPr>
-                <w:rFonts w:ascii="Arial" w:hAnsi="Arial" w:cs="Arial" w:eastAsia="Arial"/>
-                <w:b/>
-                <w:color w:val="auto"/>
-                <w:spacing w:val="0"/>
-                <w:position w:val="0"/>
-                <w:sz w:val="16"/>
-                <w:shd w:fill="auto" w:val="clear"/>
-              </w:rPr>
               <w:t xml:space="preserve">Semana 12</w:t>
             </w:r>
           </w:p>
@@ -4430,18 +4519,18 @@
           <w:sz w:val="22"/>
           <w:shd w:fill="auto" w:val="clear"/>
         </w:rPr>
-        <w:t xml:space="preserve">●</w:t>
-      </w:r>
-      <w:r>
-        <w:rPr>
-          <w:rFonts w:ascii="Arial" w:hAnsi="Arial" w:cs="Arial" w:eastAsia="Arial"/>
-          <w:color w:val="auto"/>
-          <w:spacing w:val="0"/>
-          <w:position w:val="0"/>
-          <w:sz w:val="22"/>
-          <w:shd w:fill="auto" w:val="clear"/>
-        </w:rPr>
-        <w:t xml:space="preserve">      </w:t>
+        <w:t xml:space="preserve">●   </w:t>
+      </w:r>
+      <w:r>
+        <w:rPr>
+          <w:rFonts w:ascii="Segoe UI Symbol" w:hAnsi="Segoe UI Symbol" w:cs="Segoe UI Symbol" w:eastAsia="Segoe UI Symbol"/>
+          <w:color w:val="auto"/>
+          <w:spacing w:val="0"/>
+          <w:position w:val="0"/>
+          <w:sz w:val="22"/>
+          <w:shd w:fill="auto" w:val="clear"/>
+        </w:rPr>
+        <w:t xml:space="preserve">Eu quero muito melhorar minha gestão de tempo e acredito que essa próxima semana será muito melhor para eu conseguir me organizar melhor.</w:t>
       </w:r>
     </w:p>
     <w:p>
@@ -4549,18 +4638,18 @@
           <w:sz w:val="22"/>
           <w:shd w:fill="auto" w:val="clear"/>
         </w:rPr>
-        <w:t xml:space="preserve">●</w:t>
-      </w:r>
-      <w:r>
-        <w:rPr>
-          <w:rFonts w:ascii="Arial" w:hAnsi="Arial" w:cs="Arial" w:eastAsia="Arial"/>
-          <w:color w:val="auto"/>
-          <w:spacing w:val="0"/>
-          <w:position w:val="0"/>
-          <w:sz w:val="22"/>
-          <w:shd w:fill="auto" w:val="clear"/>
-        </w:rPr>
-        <w:t xml:space="preserve">      </w:t>
+        <w:t xml:space="preserve">●      </w:t>
+      </w:r>
+      <w:r>
+        <w:rPr>
+          <w:rFonts w:ascii="Segoe UI Symbol" w:hAnsi="Segoe UI Symbol" w:cs="Segoe UI Symbol" w:eastAsia="Segoe UI Symbol"/>
+          <w:color w:val="auto"/>
+          <w:spacing w:val="0"/>
+          <w:position w:val="0"/>
+          <w:sz w:val="22"/>
+          <w:shd w:fill="auto" w:val="clear"/>
+        </w:rPr>
+        <w:t xml:space="preserve">NÃO.</w:t>
       </w:r>
     </w:p>
     <w:p>
@@ -4694,18 +4783,18 @@
           <w:sz w:val="22"/>
           <w:shd w:fill="auto" w:val="clear"/>
         </w:rPr>
-        <w:t xml:space="preserve">●</w:t>
-      </w:r>
-      <w:r>
-        <w:rPr>
-          <w:rFonts w:ascii="Arial" w:hAnsi="Arial" w:cs="Arial" w:eastAsia="Arial"/>
-          <w:color w:val="auto"/>
-          <w:spacing w:val="0"/>
-          <w:position w:val="0"/>
-          <w:sz w:val="22"/>
-          <w:shd w:fill="auto" w:val="clear"/>
-        </w:rPr>
-        <w:t xml:space="preserve">      </w:t>
+        <w:t xml:space="preserve">●      </w:t>
+      </w:r>
+      <w:r>
+        <w:rPr>
+          <w:rFonts w:ascii="Segoe UI Symbol" w:hAnsi="Segoe UI Symbol" w:cs="Segoe UI Symbol" w:eastAsia="Segoe UI Symbol"/>
+          <w:color w:val="auto"/>
+          <w:spacing w:val="0"/>
+          <w:position w:val="0"/>
+          <w:sz w:val="22"/>
+          <w:shd w:fill="auto" w:val="clear"/>
+        </w:rPr>
+        <w:t xml:space="preserve">NÃO.</w:t>
       </w:r>
     </w:p>
     <w:p>
@@ -4867,18 +4956,18 @@
           <w:sz w:val="22"/>
           <w:shd w:fill="auto" w:val="clear"/>
         </w:rPr>
-        <w:t xml:space="preserve">●</w:t>
-      </w:r>
-      <w:r>
-        <w:rPr>
-          <w:rFonts w:ascii="Arial" w:hAnsi="Arial" w:cs="Arial" w:eastAsia="Arial"/>
-          <w:color w:val="auto"/>
-          <w:spacing w:val="0"/>
-          <w:position w:val="0"/>
-          <w:sz w:val="22"/>
-          <w:shd w:fill="auto" w:val="clear"/>
-        </w:rPr>
-        <w:t xml:space="preserve">       </w:t>
+        <w:t xml:space="preserve">●      </w:t>
+      </w:r>
+      <w:r>
+        <w:rPr>
+          <w:rFonts w:ascii="Segoe UI Symbol" w:hAnsi="Segoe UI Symbol" w:cs="Segoe UI Symbol" w:eastAsia="Segoe UI Symbol"/>
+          <w:color w:val="auto"/>
+          <w:spacing w:val="0"/>
+          <w:position w:val="0"/>
+          <w:sz w:val="22"/>
+          <w:shd w:fill="auto" w:val="clear"/>
+        </w:rPr>
+        <w:t xml:space="preserve">Acredito que minha persistência cresceu muito nessa ultima semana, eu tive que me desdobrar para conseguir me manter firme no Bootcamp. Minha motivação é sempre minha familia, lembrar deles me faz persistir para cada dia ser melhor no que faço.</w:t>
       </w:r>
     </w:p>
     <w:p>
@@ -5144,18 +5233,7 @@
           <w:sz w:val="22"/>
           <w:shd w:fill="auto" w:val="clear"/>
         </w:rPr>
-        <w:t xml:space="preserve">●</w:t>
-      </w:r>
-      <w:r>
-        <w:rPr>
-          <w:rFonts w:ascii="Arial" w:hAnsi="Arial" w:cs="Arial" w:eastAsia="Arial"/>
-          <w:color w:val="auto"/>
-          <w:spacing w:val="0"/>
-          <w:position w:val="0"/>
-          <w:sz w:val="22"/>
-          <w:shd w:fill="auto" w:val="clear"/>
-        </w:rPr>
-        <w:t xml:space="preserve">      </w:t>
+        <w:t xml:space="preserve">●      </w:t>
       </w:r>
     </w:p>
     <w:p>
@@ -5263,18 +5341,7 @@
           <w:sz w:val="22"/>
           <w:shd w:fill="auto" w:val="clear"/>
         </w:rPr>
-        <w:t xml:space="preserve">●</w:t>
-      </w:r>
-      <w:r>
-        <w:rPr>
-          <w:rFonts w:ascii="Arial" w:hAnsi="Arial" w:cs="Arial" w:eastAsia="Arial"/>
-          <w:color w:val="auto"/>
-          <w:spacing w:val="0"/>
-          <w:position w:val="0"/>
-          <w:sz w:val="22"/>
-          <w:shd w:fill="auto" w:val="clear"/>
-        </w:rPr>
-        <w:t xml:space="preserve">      </w:t>
+        <w:t xml:space="preserve">●      </w:t>
       </w:r>
     </w:p>
     <w:p>
@@ -5408,18 +5475,7 @@
           <w:sz w:val="22"/>
           <w:shd w:fill="auto" w:val="clear"/>
         </w:rPr>
-        <w:t xml:space="preserve">●</w:t>
-      </w:r>
-      <w:r>
-        <w:rPr>
-          <w:rFonts w:ascii="Arial" w:hAnsi="Arial" w:cs="Arial" w:eastAsia="Arial"/>
-          <w:color w:val="auto"/>
-          <w:spacing w:val="0"/>
-          <w:position w:val="0"/>
-          <w:sz w:val="22"/>
-          <w:shd w:fill="auto" w:val="clear"/>
-        </w:rPr>
-        <w:t xml:space="preserve">      </w:t>
+        <w:t xml:space="preserve">●      </w:t>
       </w:r>
     </w:p>
     <w:p>
@@ -5581,18 +5637,7 @@
           <w:sz w:val="22"/>
           <w:shd w:fill="auto" w:val="clear"/>
         </w:rPr>
-        <w:t xml:space="preserve">●</w:t>
-      </w:r>
-      <w:r>
-        <w:rPr>
-          <w:rFonts w:ascii="Arial" w:hAnsi="Arial" w:cs="Arial" w:eastAsia="Arial"/>
-          <w:color w:val="auto"/>
-          <w:spacing w:val="0"/>
-          <w:position w:val="0"/>
-          <w:sz w:val="22"/>
-          <w:shd w:fill="auto" w:val="clear"/>
-        </w:rPr>
-        <w:t xml:space="preserve">       </w:t>
+        <w:t xml:space="preserve">●       </w:t>
       </w:r>
     </w:p>
     <w:p>
@@ -5977,18 +6022,7 @@
           <w:sz w:val="22"/>
           <w:shd w:fill="auto" w:val="clear"/>
         </w:rPr>
-        <w:t xml:space="preserve">●</w:t>
-      </w:r>
-      <w:r>
-        <w:rPr>
-          <w:rFonts w:ascii="Arial" w:hAnsi="Arial" w:cs="Arial" w:eastAsia="Arial"/>
-          <w:color w:val="auto"/>
-          <w:spacing w:val="0"/>
-          <w:position w:val="0"/>
-          <w:sz w:val="22"/>
-          <w:shd w:fill="auto" w:val="clear"/>
-        </w:rPr>
-        <w:t xml:space="preserve">      </w:t>
+        <w:t xml:space="preserve">●      </w:t>
       </w:r>
     </w:p>
     <w:p>
@@ -6122,18 +6156,7 @@
           <w:sz w:val="22"/>
           <w:shd w:fill="auto" w:val="clear"/>
         </w:rPr>
-        <w:t xml:space="preserve">●</w:t>
-      </w:r>
-      <w:r>
-        <w:rPr>
-          <w:rFonts w:ascii="Arial" w:hAnsi="Arial" w:cs="Arial" w:eastAsia="Arial"/>
-          <w:color w:val="auto"/>
-          <w:spacing w:val="0"/>
-          <w:position w:val="0"/>
-          <w:sz w:val="22"/>
-          <w:shd w:fill="auto" w:val="clear"/>
-        </w:rPr>
-        <w:t xml:space="preserve">      </w:t>
+        <w:t xml:space="preserve">●      </w:t>
       </w:r>
     </w:p>
     <w:p>
@@ -6295,18 +6318,7 @@
           <w:sz w:val="22"/>
           <w:shd w:fill="auto" w:val="clear"/>
         </w:rPr>
-        <w:t xml:space="preserve">●</w:t>
-      </w:r>
-      <w:r>
-        <w:rPr>
-          <w:rFonts w:ascii="Arial" w:hAnsi="Arial" w:cs="Arial" w:eastAsia="Arial"/>
-          <w:color w:val="auto"/>
-          <w:spacing w:val="0"/>
-          <w:position w:val="0"/>
-          <w:sz w:val="22"/>
-          <w:shd w:fill="auto" w:val="clear"/>
-        </w:rPr>
-        <w:t xml:space="preserve">       </w:t>
+        <w:t xml:space="preserve">●       </w:t>
       </w:r>
     </w:p>
     <w:p>
@@ -6572,18 +6584,7 @@
           <w:sz w:val="22"/>
           <w:shd w:fill="auto" w:val="clear"/>
         </w:rPr>
-        <w:t xml:space="preserve">●</w:t>
-      </w:r>
-      <w:r>
-        <w:rPr>
-          <w:rFonts w:ascii="Arial" w:hAnsi="Arial" w:cs="Arial" w:eastAsia="Arial"/>
-          <w:color w:val="auto"/>
-          <w:spacing w:val="0"/>
-          <w:position w:val="0"/>
-          <w:sz w:val="22"/>
-          <w:shd w:fill="auto" w:val="clear"/>
-        </w:rPr>
-        <w:t xml:space="preserve">       </w:t>
+        <w:t xml:space="preserve">●       </w:t>
       </w:r>
     </w:p>
     <w:p>
@@ -6691,18 +6692,7 @@
           <w:sz w:val="22"/>
           <w:shd w:fill="auto" w:val="clear"/>
         </w:rPr>
-        <w:t xml:space="preserve">●</w:t>
-      </w:r>
-      <w:r>
-        <w:rPr>
-          <w:rFonts w:ascii="Arial" w:hAnsi="Arial" w:cs="Arial" w:eastAsia="Arial"/>
-          <w:color w:val="auto"/>
-          <w:spacing w:val="0"/>
-          <w:position w:val="0"/>
-          <w:sz w:val="22"/>
-          <w:shd w:fill="auto" w:val="clear"/>
-        </w:rPr>
-        <w:t xml:space="preserve">      </w:t>
+        <w:t xml:space="preserve">●      </w:t>
       </w:r>
     </w:p>
     <w:p>
@@ -6836,18 +6826,7 @@
           <w:sz w:val="22"/>
           <w:shd w:fill="auto" w:val="clear"/>
         </w:rPr>
-        <w:t xml:space="preserve">●</w:t>
-      </w:r>
-      <w:r>
-        <w:rPr>
-          <w:rFonts w:ascii="Arial" w:hAnsi="Arial" w:cs="Arial" w:eastAsia="Arial"/>
-          <w:color w:val="auto"/>
-          <w:spacing w:val="0"/>
-          <w:position w:val="0"/>
-          <w:sz w:val="22"/>
-          <w:shd w:fill="auto" w:val="clear"/>
-        </w:rPr>
-        <w:t xml:space="preserve">      </w:t>
+        <w:t xml:space="preserve">●      </w:t>
       </w:r>
     </w:p>
     <w:p>
@@ -6997,18 +6976,7 @@
           <w:sz w:val="22"/>
           <w:shd w:fill="auto" w:val="clear"/>
         </w:rPr>
-        <w:t xml:space="preserve">●</w:t>
-      </w:r>
-      <w:r>
-        <w:rPr>
-          <w:rFonts w:ascii="Arial" w:hAnsi="Arial" w:cs="Arial" w:eastAsia="Arial"/>
-          <w:color w:val="auto"/>
-          <w:spacing w:val="0"/>
-          <w:position w:val="0"/>
-          <w:sz w:val="22"/>
-          <w:shd w:fill="auto" w:val="clear"/>
-        </w:rPr>
-        <w:t xml:space="preserve">       </w:t>
+        <w:t xml:space="preserve">●       </w:t>
       </w:r>
     </w:p>
     <w:p>
@@ -7275,18 +7243,7 @@
           <w:sz w:val="22"/>
           <w:shd w:fill="auto" w:val="clear"/>
         </w:rPr>
-        <w:t xml:space="preserve">●</w:t>
-      </w:r>
-      <w:r>
-        <w:rPr>
-          <w:rFonts w:ascii="Arial" w:hAnsi="Arial" w:cs="Arial" w:eastAsia="Arial"/>
-          <w:color w:val="auto"/>
-          <w:spacing w:val="0"/>
-          <w:position w:val="0"/>
-          <w:sz w:val="22"/>
-          <w:shd w:fill="auto" w:val="clear"/>
-        </w:rPr>
-        <w:t xml:space="preserve">       </w:t>
+        <w:t xml:space="preserve">●       </w:t>
       </w:r>
       <w:r>
         <w:rPr>
@@ -7350,18 +7307,7 @@
           <w:sz w:val="22"/>
           <w:shd w:fill="auto" w:val="clear"/>
         </w:rPr>
-        <w:t xml:space="preserve">●</w:t>
-      </w:r>
-      <w:r>
-        <w:rPr>
-          <w:rFonts w:ascii="Arial" w:hAnsi="Arial" w:cs="Arial" w:eastAsia="Arial"/>
-          <w:color w:val="auto"/>
-          <w:spacing w:val="0"/>
-          <w:position w:val="0"/>
-          <w:sz w:val="22"/>
-          <w:shd w:fill="auto" w:val="clear"/>
-        </w:rPr>
-        <w:t xml:space="preserve">    </w:t>
+        <w:t xml:space="preserve">●    </w:t>
       </w:r>
     </w:p>
     <w:p>
@@ -7495,18 +7441,7 @@
           <w:sz w:val="22"/>
           <w:shd w:fill="auto" w:val="clear"/>
         </w:rPr>
-        <w:t xml:space="preserve">●</w:t>
-      </w:r>
-      <w:r>
-        <w:rPr>
-          <w:rFonts w:ascii="Arial" w:hAnsi="Arial" w:cs="Arial" w:eastAsia="Arial"/>
-          <w:color w:val="auto"/>
-          <w:spacing w:val="0"/>
-          <w:position w:val="0"/>
-          <w:sz w:val="22"/>
-          <w:shd w:fill="auto" w:val="clear"/>
-        </w:rPr>
-        <w:t xml:space="preserve">    </w:t>
+        <w:t xml:space="preserve">●    </w:t>
       </w:r>
     </w:p>
     <w:p>
@@ -7668,18 +7603,7 @@
           <w:sz w:val="22"/>
           <w:shd w:fill="auto" w:val="clear"/>
         </w:rPr>
-        <w:t xml:space="preserve">●</w:t>
-      </w:r>
-      <w:r>
-        <w:rPr>
-          <w:rFonts w:ascii="Arial" w:hAnsi="Arial" w:cs="Arial" w:eastAsia="Arial"/>
-          <w:color w:val="auto"/>
-          <w:spacing w:val="0"/>
-          <w:position w:val="0"/>
-          <w:sz w:val="22"/>
-          <w:shd w:fill="auto" w:val="clear"/>
-        </w:rPr>
-        <w:t xml:space="preserve">       </w:t>
+        <w:t xml:space="preserve">●       </w:t>
       </w:r>
     </w:p>
     <w:p>

</xml_diff>